<commit_message>
added use cases for check in and generate bill methods
</commit_message>
<xml_diff>
--- a/ReadMe.docx
+++ b/ReadMe.docx
@@ -1,6 +1,6 @@
 
 <file path=word/document.xml><?xml version="1.0" encoding="utf-8"?>
-<w:document xmlns:wpc="http://schemas.microsoft.com/office/word/2010/wordprocessingCanvas" xmlns:cx="http://schemas.microsoft.com/office/drawing/2014/chartex" xmlns:cx1="http://schemas.microsoft.com/office/drawing/2015/9/8/chartex" xmlns:cx2="http://schemas.microsoft.com/office/drawing/2015/10/21/chartex" xmlns:cx3="http://schemas.microsoft.com/office/drawing/2016/5/9/chartex" xmlns:cx4="http://schemas.microsoft.com/office/drawing/2016/5/10/chartex" xmlns:cx5="http://schemas.microsoft.com/office/drawing/2016/5/11/chartex" xmlns:cx6="http://schemas.microsoft.com/office/drawing/2016/5/12/chartex" xmlns:cx7="http://schemas.microsoft.com/office/drawing/2016/5/13/chartex" xmlns:cx8="http://schemas.microsoft.com/office/drawing/2016/5/14/chartex" xmlns:mc="http://schemas.openxmlformats.org/markup-compatibility/2006" xmlns:aink="http://schemas.microsoft.com/office/drawing/2016/ink" xmlns:am3d="http://schemas.microsoft.com/office/drawing/2017/model3d" xmlns:o="urn:schemas-microsoft-com:office:office" xmlns:oel="http://schemas.microsoft.com/office/2019/extlst" xmlns:r="http://schemas.openxmlformats.org/officeDocument/2006/relationships" xmlns:m="http://schemas.openxmlformats.org/officeDocument/2006/math" xmlns:v="urn:schemas-microsoft-com:vml" xmlns:wp14="http://schemas.microsoft.com/office/word/2010/wordprocessingDrawing" xmlns:wp="http://schemas.openxmlformats.org/drawingml/2006/wordprocessingDrawing" xmlns:w10="urn:schemas-microsoft-com:office:word" xmlns:w="http://schemas.openxmlformats.org/wordprocessingml/2006/main" xmlns:w14="http://schemas.microsoft.com/office/word/2010/wordml" xmlns:w15="http://schemas.microsoft.com/office/word/2012/wordml" xmlns:w16cex="http://schemas.microsoft.com/office/word/2018/wordml/cex" xmlns:w16cid="http://schemas.microsoft.com/office/word/2016/wordml/cid" xmlns:w16="http://schemas.microsoft.com/office/word/2018/wordml" xmlns:w16du="http://schemas.microsoft.com/office/word/2023/wordml/word16du" xmlns:w16sdtdh="http://schemas.microsoft.com/office/word/2020/wordml/sdtdatahash" xmlns:w16se="http://schemas.microsoft.com/office/word/2015/wordml/symex" xmlns:wpg="http://schemas.microsoft.com/office/word/2010/wordprocessingGroup" xmlns:wpi="http://schemas.microsoft.com/office/word/2010/wordprocessingInk" xmlns:wne="http://schemas.microsoft.com/office/word/2006/wordml" xmlns:wps="http://schemas.microsoft.com/office/word/2010/wordprocessingShape" mc:Ignorable="w14 w15 w16se w16cid w16 w16cex w16sdtdh wp14">
+<w:document xmlns:wpc="http://schemas.microsoft.com/office/word/2010/wordprocessingCanvas" xmlns:cx="http://schemas.microsoft.com/office/drawing/2014/chartex" xmlns:cx1="http://schemas.microsoft.com/office/drawing/2015/9/8/chartex" xmlns:cx2="http://schemas.microsoft.com/office/drawing/2015/10/21/chartex" xmlns:cx3="http://schemas.microsoft.com/office/drawing/2016/5/9/chartex" xmlns:cx4="http://schemas.microsoft.com/office/drawing/2016/5/10/chartex" xmlns:cx5="http://schemas.microsoft.com/office/drawing/2016/5/11/chartex" xmlns:cx6="http://schemas.microsoft.com/office/drawing/2016/5/12/chartex" xmlns:cx7="http://schemas.microsoft.com/office/drawing/2016/5/13/chartex" xmlns:cx8="http://schemas.microsoft.com/office/drawing/2016/5/14/chartex" xmlns:mc="http://schemas.openxmlformats.org/markup-compatibility/2006" xmlns:aink="http://schemas.microsoft.com/office/drawing/2016/ink" xmlns:am3d="http://schemas.microsoft.com/office/drawing/2017/model3d" xmlns:o="urn:schemas-microsoft-com:office:office" xmlns:oel="http://schemas.microsoft.com/office/2019/extlst" xmlns:r="http://schemas.openxmlformats.org/officeDocument/2006/relationships" xmlns:m="http://schemas.openxmlformats.org/officeDocument/2006/math" xmlns:v="urn:schemas-microsoft-com:vml" xmlns:wp14="http://schemas.microsoft.com/office/word/2010/wordprocessingDrawing" xmlns:wp="http://schemas.openxmlformats.org/drawingml/2006/wordprocessingDrawing" xmlns:w10="urn:schemas-microsoft-com:office:word" xmlns:w="http://schemas.openxmlformats.org/wordprocessingml/2006/main" xmlns:w14="http://schemas.microsoft.com/office/word/2010/wordml" xmlns:w15="http://schemas.microsoft.com/office/word/2012/wordml" xmlns:w16cex="http://schemas.microsoft.com/office/word/2018/wordml/cex" xmlns:w16cid="http://schemas.microsoft.com/office/word/2016/wordml/cid" xmlns:w16="http://schemas.microsoft.com/office/word/2018/wordml" xmlns:w16sdtdh="http://schemas.microsoft.com/office/word/2020/wordml/sdtdatahash" xmlns:w16se="http://schemas.microsoft.com/office/word/2015/wordml/symex" xmlns:wpg="http://schemas.microsoft.com/office/word/2010/wordprocessingGroup" xmlns:wpi="http://schemas.microsoft.com/office/word/2010/wordprocessingInk" xmlns:wne="http://schemas.microsoft.com/office/word/2006/wordml" xmlns:wps="http://schemas.microsoft.com/office/word/2010/wordprocessingShape" mc:Ignorable="w14 w15 w16se w16cid w16 w16cex w16sdtdh wp14">
   <w:body>
     <w:p/>
     <w:p>
@@ -347,7 +347,18 @@
     <w:p/>
     <w:p>
       <w:r>
-        <w:t>3.Display member information</w:t>
+        <w:t>3</w:t>
+      </w:r>
+      <w:proofErr w:type="gramStart"/>
+      <w:r>
+        <w:t>a</w:t>
+      </w:r>
+      <w:r>
+        <w:t>.Display</w:t>
+      </w:r>
+      <w:proofErr w:type="gramEnd"/>
+      <w:r>
+        <w:t xml:space="preserve"> member information</w:t>
       </w:r>
       <w:r>
         <w:t xml:space="preserve"> </w:t>
@@ -408,7 +419,10 @@
     <w:p/>
     <w:p>
       <w:r>
-        <w:t>4.</w:t>
+        <w:t>3b</w:t>
+      </w:r>
+      <w:r>
+        <w:t>.</w:t>
       </w:r>
       <w:r>
         <w:t xml:space="preserve"> </w:t>
@@ -420,13 +434,7 @@
         <w:t xml:space="preserve"> </w:t>
       </w:r>
       <w:r>
-        <w:t xml:space="preserve">(In case member </w:t>
-      </w:r>
-      <w:r>
-        <w:t>present</w:t>
-      </w:r>
-      <w:r>
-        <w:t>)</w:t>
+        <w:t>(In case member present)</w:t>
       </w:r>
     </w:p>
     <w:p/>
@@ -481,9 +489,274 @@
     <w:p/>
     <w:p>
       <w:r>
+        <w:t xml:space="preserve">4a. Check In </w:t>
+      </w:r>
+      <w:proofErr w:type="gramStart"/>
+      <w:r>
+        <w:t>Member(</w:t>
+      </w:r>
+      <w:proofErr w:type="gramEnd"/>
+      <w:r>
+        <w:t>Case: Member Exists)</w:t>
+      </w:r>
+    </w:p>
+    <w:p>
+      <w:r>
+        <w:rPr>
+          <w:noProof/>
+        </w:rPr>
+        <w:lastRenderedPageBreak/>
+        <w:drawing>
+          <wp:inline distT="0" distB="0" distL="0" distR="0" wp14:anchorId="54530F74" wp14:editId="1184C4C9">
+            <wp:extent cx="2242677" cy="2645410"/>
+            <wp:effectExtent l="0" t="0" r="5715" b="0"/>
+            <wp:docPr id="6" name="Picture 6" descr="Text&#10;&#10;Description automatically generated"/>
+            <wp:cNvGraphicFramePr>
+              <a:graphicFrameLocks xmlns:a="http://schemas.openxmlformats.org/drawingml/2006/main" noChangeAspect="1"/>
+            </wp:cNvGraphicFramePr>
+            <a:graphic xmlns:a="http://schemas.openxmlformats.org/drawingml/2006/main">
+              <a:graphicData uri="http://schemas.openxmlformats.org/drawingml/2006/picture">
+                <pic:pic xmlns:pic="http://schemas.openxmlformats.org/drawingml/2006/picture">
+                  <pic:nvPicPr>
+                    <pic:cNvPr id="6" name="Picture 6" descr="Text&#10;&#10;Description automatically generated"/>
+                    <pic:cNvPicPr/>
+                  </pic:nvPicPr>
+                  <pic:blipFill>
+                    <a:blip r:embed="rId14">
+                      <a:extLst>
+                        <a:ext uri="{28A0092B-C50C-407E-A947-70E740481C1C}">
+                          <a14:useLocalDpi xmlns:a14="http://schemas.microsoft.com/office/drawing/2010/main" val="0"/>
+                        </a:ext>
+                      </a:extLst>
+                    </a:blip>
+                    <a:stretch>
+                      <a:fillRect/>
+                    </a:stretch>
+                  </pic:blipFill>
+                  <pic:spPr>
+                    <a:xfrm>
+                      <a:off x="0" y="0"/>
+                      <a:ext cx="2264902" cy="2671626"/>
+                    </a:xfrm>
+                    <a:prstGeom prst="rect">
+                      <a:avLst/>
+                    </a:prstGeom>
+                  </pic:spPr>
+                </pic:pic>
+              </a:graphicData>
+            </a:graphic>
+          </wp:inline>
+        </w:drawing>
+      </w:r>
+    </w:p>
+    <w:p/>
+    <w:p>
+      <w:r>
+        <w:t xml:space="preserve">4b. Check In </w:t>
+      </w:r>
+      <w:proofErr w:type="gramStart"/>
+      <w:r>
+        <w:t>Member(</w:t>
+      </w:r>
+      <w:proofErr w:type="gramEnd"/>
+      <w:r>
+        <w:t>Case: Member Does Not Exist)</w:t>
+      </w:r>
+    </w:p>
+    <w:p>
+      <w:r>
+        <w:rPr>
+          <w:noProof/>
+        </w:rPr>
+        <w:drawing>
+          <wp:inline distT="0" distB="0" distL="0" distR="0" wp14:anchorId="70A0EFD3" wp14:editId="33B33A0D">
+            <wp:extent cx="2129367" cy="1688007"/>
+            <wp:effectExtent l="0" t="0" r="4445" b="1270"/>
+            <wp:docPr id="3" name="Picture 3" descr="Text&#10;&#10;Description automatically generated"/>
+            <wp:cNvGraphicFramePr>
+              <a:graphicFrameLocks xmlns:a="http://schemas.openxmlformats.org/drawingml/2006/main" noChangeAspect="1"/>
+            </wp:cNvGraphicFramePr>
+            <a:graphic xmlns:a="http://schemas.openxmlformats.org/drawingml/2006/main">
+              <a:graphicData uri="http://schemas.openxmlformats.org/drawingml/2006/picture">
+                <pic:pic xmlns:pic="http://schemas.openxmlformats.org/drawingml/2006/picture">
+                  <pic:nvPicPr>
+                    <pic:cNvPr id="3" name="Picture 3" descr="Text&#10;&#10;Description automatically generated"/>
+                    <pic:cNvPicPr/>
+                  </pic:nvPicPr>
+                  <pic:blipFill>
+                    <a:blip r:embed="rId15">
+                      <a:extLst>
+                        <a:ext uri="{28A0092B-C50C-407E-A947-70E740481C1C}">
+                          <a14:useLocalDpi xmlns:a14="http://schemas.microsoft.com/office/drawing/2010/main" val="0"/>
+                        </a:ext>
+                      </a:extLst>
+                    </a:blip>
+                    <a:stretch>
+                      <a:fillRect/>
+                    </a:stretch>
+                  </pic:blipFill>
+                  <pic:spPr>
+                    <a:xfrm>
+                      <a:off x="0" y="0"/>
+                      <a:ext cx="2136890" cy="1693971"/>
+                    </a:xfrm>
+                    <a:prstGeom prst="rect">
+                      <a:avLst/>
+                    </a:prstGeom>
+                  </pic:spPr>
+                </pic:pic>
+              </a:graphicData>
+            </a:graphic>
+          </wp:inline>
+        </w:drawing>
+      </w:r>
+    </w:p>
+    <w:p/>
+    <w:p>
+      <w:r>
+        <w:t xml:space="preserve">5a. Generate Bill (Case: </w:t>
+      </w:r>
+      <w:r>
+        <w:t>Member Exists</w:t>
+      </w:r>
+      <w:r>
+        <w:t>)</w:t>
+      </w:r>
+    </w:p>
+    <w:p>
+      <w:r>
+        <w:rPr>
+          <w:noProof/>
+        </w:rPr>
+        <w:drawing>
+          <wp:inline distT="0" distB="0" distL="0" distR="0" wp14:anchorId="6036B1D1" wp14:editId="2FDBCDD7">
+            <wp:extent cx="2388197" cy="2417233"/>
+            <wp:effectExtent l="0" t="0" r="0" b="0"/>
+            <wp:docPr id="8" name="Picture 8" descr="Text&#10;&#10;Description automatically generated"/>
+            <wp:cNvGraphicFramePr>
+              <a:graphicFrameLocks xmlns:a="http://schemas.openxmlformats.org/drawingml/2006/main" noChangeAspect="1"/>
+            </wp:cNvGraphicFramePr>
+            <a:graphic xmlns:a="http://schemas.openxmlformats.org/drawingml/2006/main">
+              <a:graphicData uri="http://schemas.openxmlformats.org/drawingml/2006/picture">
+                <pic:pic xmlns:pic="http://schemas.openxmlformats.org/drawingml/2006/picture">
+                  <pic:nvPicPr>
+                    <pic:cNvPr id="8" name="Picture 8" descr="Text&#10;&#10;Description automatically generated"/>
+                    <pic:cNvPicPr/>
+                  </pic:nvPicPr>
+                  <pic:blipFill>
+                    <a:blip r:embed="rId16">
+                      <a:extLst>
+                        <a:ext uri="{28A0092B-C50C-407E-A947-70E740481C1C}">
+                          <a14:useLocalDpi xmlns:a14="http://schemas.microsoft.com/office/drawing/2010/main" val="0"/>
+                        </a:ext>
+                      </a:extLst>
+                    </a:blip>
+                    <a:stretch>
+                      <a:fillRect/>
+                    </a:stretch>
+                  </pic:blipFill>
+                  <pic:spPr>
+                    <a:xfrm>
+                      <a:off x="0" y="0"/>
+                      <a:ext cx="2399413" cy="2428585"/>
+                    </a:xfrm>
+                    <a:prstGeom prst="rect">
+                      <a:avLst/>
+                    </a:prstGeom>
+                  </pic:spPr>
+                </pic:pic>
+              </a:graphicData>
+            </a:graphic>
+          </wp:inline>
+        </w:drawing>
+      </w:r>
+    </w:p>
+    <w:p/>
+    <w:p>
+      <w:r>
+        <w:t xml:space="preserve">5b. Generate Bill (Case: </w:t>
+      </w:r>
+      <w:r>
+        <w:t>Member Does Not Exist</w:t>
+      </w:r>
+      <w:r>
+        <w:t>)</w:t>
+      </w:r>
+    </w:p>
+    <w:p>
+      <w:r>
+        <w:rPr>
+          <w:noProof/>
+        </w:rPr>
+        <w:lastRenderedPageBreak/>
+        <w:drawing>
+          <wp:inline distT="0" distB="0" distL="0" distR="0" wp14:anchorId="15E8240D" wp14:editId="6C8D0BB0">
+            <wp:extent cx="2698492" cy="1875367"/>
+            <wp:effectExtent l="0" t="0" r="0" b="4445"/>
+            <wp:docPr id="7" name="Picture 7" descr="Text&#10;&#10;Description automatically generated"/>
+            <wp:cNvGraphicFramePr>
+              <a:graphicFrameLocks xmlns:a="http://schemas.openxmlformats.org/drawingml/2006/main" noChangeAspect="1"/>
+            </wp:cNvGraphicFramePr>
+            <a:graphic xmlns:a="http://schemas.openxmlformats.org/drawingml/2006/main">
+              <a:graphicData uri="http://schemas.openxmlformats.org/drawingml/2006/picture">
+                <pic:pic xmlns:pic="http://schemas.openxmlformats.org/drawingml/2006/picture">
+                  <pic:nvPicPr>
+                    <pic:cNvPr id="7" name="Picture 7" descr="Text&#10;&#10;Description automatically generated"/>
+                    <pic:cNvPicPr/>
+                  </pic:nvPicPr>
+                  <pic:blipFill>
+                    <a:blip r:embed="rId17">
+                      <a:extLst>
+                        <a:ext uri="{28A0092B-C50C-407E-A947-70E740481C1C}">
+                          <a14:useLocalDpi xmlns:a14="http://schemas.microsoft.com/office/drawing/2010/main" val="0"/>
+                        </a:ext>
+                      </a:extLst>
+                    </a:blip>
+                    <a:stretch>
+                      <a:fillRect/>
+                    </a:stretch>
+                  </pic:blipFill>
+                  <pic:spPr>
+                    <a:xfrm>
+                      <a:off x="0" y="0"/>
+                      <a:ext cx="2707062" cy="1881323"/>
+                    </a:xfrm>
+                    <a:prstGeom prst="rect">
+                      <a:avLst/>
+                    </a:prstGeom>
+                  </pic:spPr>
+                </pic:pic>
+              </a:graphicData>
+            </a:graphic>
+          </wp:inline>
+        </w:drawing>
+      </w:r>
+    </w:p>
+    <w:p/>
+    <w:p>
+      <w:r>
+        <w:t>========================================================================</w:t>
+      </w:r>
+    </w:p>
+    <w:p/>
+    <w:p>
+      <w:r>
+        <w:t>========================================================================</w:t>
+      </w:r>
+    </w:p>
+    <w:p/>
+    <w:p>
+      <w:r>
         <w:t>Fitness Center Documentation</w:t>
       </w:r>
     </w:p>
+    <w:p/>
+    <w:p>
+      <w:r>
+        <w:t>========================================================================</w:t>
+      </w:r>
+    </w:p>
+    <w:p/>
     <w:p/>
     <w:p>
       <w:r>
@@ -598,7 +871,6 @@
     </w:p>
     <w:p>
       <w:r>
-        <w:lastRenderedPageBreak/>
         <w:br/>
       </w:r>
       <w:commentRangeStart w:id="0"/>
@@ -696,6 +968,7 @@
     </w:p>
     <w:p>
       <w:r>
+        <w:lastRenderedPageBreak/>
         <w:br/>
         <w:t>Class Single Club Member:</w:t>
       </w:r>
@@ -1082,6 +1355,7 @@
         </w:numPr>
       </w:pPr>
       <w:r>
+        <w:lastRenderedPageBreak/>
         <w:t>Name</w:t>
       </w:r>
     </w:p>
@@ -1402,7 +1676,6 @@
         </w:numPr>
       </w:pPr>
       <w:r>
-        <w:lastRenderedPageBreak/>
         <w:t>Generate Bill of Fees</w:t>
       </w:r>
     </w:p>
@@ -1536,6 +1809,7 @@
         </w:numPr>
       </w:pPr>
       <w:r>
+        <w:lastRenderedPageBreak/>
         <w:t>Displays member info</w:t>
       </w:r>
     </w:p>
@@ -1604,7 +1878,7 @@
 </file>
 
 <file path=word/comments.xml><?xml version="1.0" encoding="utf-8"?>
-<w:comments xmlns:wpc="http://schemas.microsoft.com/office/word/2010/wordprocessingCanvas" xmlns:cx="http://schemas.microsoft.com/office/drawing/2014/chartex" xmlns:cx1="http://schemas.microsoft.com/office/drawing/2015/9/8/chartex" xmlns:cx2="http://schemas.microsoft.com/office/drawing/2015/10/21/chartex" xmlns:cx3="http://schemas.microsoft.com/office/drawing/2016/5/9/chartex" xmlns:cx4="http://schemas.microsoft.com/office/drawing/2016/5/10/chartex" xmlns:cx5="http://schemas.microsoft.com/office/drawing/2016/5/11/chartex" xmlns:cx6="http://schemas.microsoft.com/office/drawing/2016/5/12/chartex" xmlns:cx7="http://schemas.microsoft.com/office/drawing/2016/5/13/chartex" xmlns:cx8="http://schemas.microsoft.com/office/drawing/2016/5/14/chartex" xmlns:mc="http://schemas.openxmlformats.org/markup-compatibility/2006" xmlns:aink="http://schemas.microsoft.com/office/drawing/2016/ink" xmlns:am3d="http://schemas.microsoft.com/office/drawing/2017/model3d" xmlns:o="urn:schemas-microsoft-com:office:office" xmlns:oel="http://schemas.microsoft.com/office/2019/extlst" xmlns:r="http://schemas.openxmlformats.org/officeDocument/2006/relationships" xmlns:m="http://schemas.openxmlformats.org/officeDocument/2006/math" xmlns:v="urn:schemas-microsoft-com:vml" xmlns:wp14="http://schemas.microsoft.com/office/word/2010/wordprocessingDrawing" xmlns:wp="http://schemas.openxmlformats.org/drawingml/2006/wordprocessingDrawing" xmlns:w10="urn:schemas-microsoft-com:office:word" xmlns:w="http://schemas.openxmlformats.org/wordprocessingml/2006/main" xmlns:w14="http://schemas.microsoft.com/office/word/2010/wordml" xmlns:w15="http://schemas.microsoft.com/office/word/2012/wordml" xmlns:w16cex="http://schemas.microsoft.com/office/word/2018/wordml/cex" xmlns:w16cid="http://schemas.microsoft.com/office/word/2016/wordml/cid" xmlns:w16="http://schemas.microsoft.com/office/word/2018/wordml" xmlns:w16du="http://schemas.microsoft.com/office/word/2023/wordml/word16du" xmlns:w16sdtdh="http://schemas.microsoft.com/office/word/2020/wordml/sdtdatahash" xmlns:w16se="http://schemas.microsoft.com/office/word/2015/wordml/symex" xmlns:wpg="http://schemas.microsoft.com/office/word/2010/wordprocessingGroup" xmlns:wpi="http://schemas.microsoft.com/office/word/2010/wordprocessingInk" xmlns:wne="http://schemas.microsoft.com/office/word/2006/wordml" xmlns:wps="http://schemas.microsoft.com/office/word/2010/wordprocessingShape" mc:Ignorable="w14 w15 w16se w16cid w16 w16cex w16sdtdh wp14">
+<w:comments xmlns:wpc="http://schemas.microsoft.com/office/word/2010/wordprocessingCanvas" xmlns:cx="http://schemas.microsoft.com/office/drawing/2014/chartex" xmlns:cx1="http://schemas.microsoft.com/office/drawing/2015/9/8/chartex" xmlns:cx2="http://schemas.microsoft.com/office/drawing/2015/10/21/chartex" xmlns:cx3="http://schemas.microsoft.com/office/drawing/2016/5/9/chartex" xmlns:cx4="http://schemas.microsoft.com/office/drawing/2016/5/10/chartex" xmlns:cx5="http://schemas.microsoft.com/office/drawing/2016/5/11/chartex" xmlns:cx6="http://schemas.microsoft.com/office/drawing/2016/5/12/chartex" xmlns:cx7="http://schemas.microsoft.com/office/drawing/2016/5/13/chartex" xmlns:cx8="http://schemas.microsoft.com/office/drawing/2016/5/14/chartex" xmlns:mc="http://schemas.openxmlformats.org/markup-compatibility/2006" xmlns:aink="http://schemas.microsoft.com/office/drawing/2016/ink" xmlns:am3d="http://schemas.microsoft.com/office/drawing/2017/model3d" xmlns:o="urn:schemas-microsoft-com:office:office" xmlns:oel="http://schemas.microsoft.com/office/2019/extlst" xmlns:r="http://schemas.openxmlformats.org/officeDocument/2006/relationships" xmlns:m="http://schemas.openxmlformats.org/officeDocument/2006/math" xmlns:v="urn:schemas-microsoft-com:vml" xmlns:wp14="http://schemas.microsoft.com/office/word/2010/wordprocessingDrawing" xmlns:wp="http://schemas.openxmlformats.org/drawingml/2006/wordprocessingDrawing" xmlns:w10="urn:schemas-microsoft-com:office:word" xmlns:w="http://schemas.openxmlformats.org/wordprocessingml/2006/main" xmlns:w14="http://schemas.microsoft.com/office/word/2010/wordml" xmlns:w15="http://schemas.microsoft.com/office/word/2012/wordml" xmlns:w16cex="http://schemas.microsoft.com/office/word/2018/wordml/cex" xmlns:w16cid="http://schemas.microsoft.com/office/word/2016/wordml/cid" xmlns:w16="http://schemas.microsoft.com/office/word/2018/wordml" xmlns:w16sdtdh="http://schemas.microsoft.com/office/word/2020/wordml/sdtdatahash" xmlns:w16se="http://schemas.microsoft.com/office/word/2015/wordml/symex" xmlns:wpg="http://schemas.microsoft.com/office/word/2010/wordprocessingGroup" xmlns:wpi="http://schemas.microsoft.com/office/word/2010/wordprocessingInk" xmlns:wne="http://schemas.microsoft.com/office/word/2006/wordml" xmlns:wps="http://schemas.microsoft.com/office/word/2010/wordprocessingShape" mc:Ignorable="w14 w15 w16se w16cid w16 w16cex w16sdtdh wp14">
   <w:comment w:id="0" w:author="Steven Frederick" w:date="2023-03-31T01:32:00Z" w:initials="">
     <w:p>
       <w:pPr>
@@ -1681,7 +1955,7 @@
 </file>
 
 <file path=word/commentsExtended.xml><?xml version="1.0" encoding="utf-8"?>
-<w15:commentsEx xmlns:wpc="http://schemas.microsoft.com/office/word/2010/wordprocessingCanvas" xmlns:cx="http://schemas.microsoft.com/office/drawing/2014/chartex" xmlns:cx1="http://schemas.microsoft.com/office/drawing/2015/9/8/chartex" xmlns:cx2="http://schemas.microsoft.com/office/drawing/2015/10/21/chartex" xmlns:cx3="http://schemas.microsoft.com/office/drawing/2016/5/9/chartex" xmlns:cx4="http://schemas.microsoft.com/office/drawing/2016/5/10/chartex" xmlns:cx5="http://schemas.microsoft.com/office/drawing/2016/5/11/chartex" xmlns:cx6="http://schemas.microsoft.com/office/drawing/2016/5/12/chartex" xmlns:cx7="http://schemas.microsoft.com/office/drawing/2016/5/13/chartex" xmlns:cx8="http://schemas.microsoft.com/office/drawing/2016/5/14/chartex" xmlns:mc="http://schemas.openxmlformats.org/markup-compatibility/2006" xmlns:aink="http://schemas.microsoft.com/office/drawing/2016/ink" xmlns:am3d="http://schemas.microsoft.com/office/drawing/2017/model3d" xmlns:o="urn:schemas-microsoft-com:office:office" xmlns:oel="http://schemas.microsoft.com/office/2019/extlst" xmlns:r="http://schemas.openxmlformats.org/officeDocument/2006/relationships" xmlns:m="http://schemas.openxmlformats.org/officeDocument/2006/math" xmlns:v="urn:schemas-microsoft-com:vml" xmlns:wp14="http://schemas.microsoft.com/office/word/2010/wordprocessingDrawing" xmlns:wp="http://schemas.openxmlformats.org/drawingml/2006/wordprocessingDrawing" xmlns:w10="urn:schemas-microsoft-com:office:word" xmlns:w="http://schemas.openxmlformats.org/wordprocessingml/2006/main" xmlns:w14="http://schemas.microsoft.com/office/word/2010/wordml" xmlns:w15="http://schemas.microsoft.com/office/word/2012/wordml" xmlns:w16cex="http://schemas.microsoft.com/office/word/2018/wordml/cex" xmlns:w16cid="http://schemas.microsoft.com/office/word/2016/wordml/cid" xmlns:w16="http://schemas.microsoft.com/office/word/2018/wordml" xmlns:w16du="http://schemas.microsoft.com/office/word/2023/wordml/word16du" xmlns:w16sdtdh="http://schemas.microsoft.com/office/word/2020/wordml/sdtdatahash" xmlns:w16se="http://schemas.microsoft.com/office/word/2015/wordml/symex" xmlns:wpg="http://schemas.microsoft.com/office/word/2010/wordprocessingGroup" xmlns:wpi="http://schemas.microsoft.com/office/word/2010/wordprocessingInk" xmlns:wne="http://schemas.microsoft.com/office/word/2006/wordml" xmlns:wps="http://schemas.microsoft.com/office/word/2010/wordprocessingShape" mc:Ignorable="w14 w15 w16se w16cid w16 w16cex w16sdtdh wp14">
+<w15:commentsEx xmlns:wpc="http://schemas.microsoft.com/office/word/2010/wordprocessingCanvas" xmlns:cx="http://schemas.microsoft.com/office/drawing/2014/chartex" xmlns:cx1="http://schemas.microsoft.com/office/drawing/2015/9/8/chartex" xmlns:cx2="http://schemas.microsoft.com/office/drawing/2015/10/21/chartex" xmlns:cx3="http://schemas.microsoft.com/office/drawing/2016/5/9/chartex" xmlns:cx4="http://schemas.microsoft.com/office/drawing/2016/5/10/chartex" xmlns:cx5="http://schemas.microsoft.com/office/drawing/2016/5/11/chartex" xmlns:cx6="http://schemas.microsoft.com/office/drawing/2016/5/12/chartex" xmlns:cx7="http://schemas.microsoft.com/office/drawing/2016/5/13/chartex" xmlns:cx8="http://schemas.microsoft.com/office/drawing/2016/5/14/chartex" xmlns:mc="http://schemas.openxmlformats.org/markup-compatibility/2006" xmlns:aink="http://schemas.microsoft.com/office/drawing/2016/ink" xmlns:am3d="http://schemas.microsoft.com/office/drawing/2017/model3d" xmlns:o="urn:schemas-microsoft-com:office:office" xmlns:oel="http://schemas.microsoft.com/office/2019/extlst" xmlns:r="http://schemas.openxmlformats.org/officeDocument/2006/relationships" xmlns:m="http://schemas.openxmlformats.org/officeDocument/2006/math" xmlns:v="urn:schemas-microsoft-com:vml" xmlns:wp14="http://schemas.microsoft.com/office/word/2010/wordprocessingDrawing" xmlns:wp="http://schemas.openxmlformats.org/drawingml/2006/wordprocessingDrawing" xmlns:w10="urn:schemas-microsoft-com:office:word" xmlns:w="http://schemas.openxmlformats.org/wordprocessingml/2006/main" xmlns:w14="http://schemas.microsoft.com/office/word/2010/wordml" xmlns:w15="http://schemas.microsoft.com/office/word/2012/wordml" xmlns:w16cex="http://schemas.microsoft.com/office/word/2018/wordml/cex" xmlns:w16cid="http://schemas.microsoft.com/office/word/2016/wordml/cid" xmlns:w16="http://schemas.microsoft.com/office/word/2018/wordml" xmlns:w16sdtdh="http://schemas.microsoft.com/office/word/2020/wordml/sdtdatahash" xmlns:w16se="http://schemas.microsoft.com/office/word/2015/wordml/symex" xmlns:wpg="http://schemas.microsoft.com/office/word/2010/wordprocessingGroup" xmlns:wpi="http://schemas.microsoft.com/office/word/2010/wordprocessingInk" xmlns:wne="http://schemas.microsoft.com/office/word/2006/wordml" xmlns:wps="http://schemas.microsoft.com/office/word/2010/wordprocessingShape" mc:Ignorable="w14 w15 w16se w16cid w16 w16cex w16sdtdh wp14">
   <w15:commentEx w15:paraId="00000076" w15:done="0"/>
   <w15:commentEx w15:paraId="00000077" w15:done="0"/>
   <w15:commentEx w15:paraId="00000075" w15:done="0"/>
@@ -1689,7 +1963,7 @@
 </file>
 
 <file path=word/commentsIds.xml><?xml version="1.0" encoding="utf-8"?>
-<w16cid:commentsIds xmlns:wpc="http://schemas.microsoft.com/office/word/2010/wordprocessingCanvas" xmlns:cx="http://schemas.microsoft.com/office/drawing/2014/chartex" xmlns:cx1="http://schemas.microsoft.com/office/drawing/2015/9/8/chartex" xmlns:cx2="http://schemas.microsoft.com/office/drawing/2015/10/21/chartex" xmlns:cx3="http://schemas.microsoft.com/office/drawing/2016/5/9/chartex" xmlns:cx4="http://schemas.microsoft.com/office/drawing/2016/5/10/chartex" xmlns:cx5="http://schemas.microsoft.com/office/drawing/2016/5/11/chartex" xmlns:cx6="http://schemas.microsoft.com/office/drawing/2016/5/12/chartex" xmlns:cx7="http://schemas.microsoft.com/office/drawing/2016/5/13/chartex" xmlns:cx8="http://schemas.microsoft.com/office/drawing/2016/5/14/chartex" xmlns:mc="http://schemas.openxmlformats.org/markup-compatibility/2006" xmlns:aink="http://schemas.microsoft.com/office/drawing/2016/ink" xmlns:am3d="http://schemas.microsoft.com/office/drawing/2017/model3d" xmlns:o="urn:schemas-microsoft-com:office:office" xmlns:oel="http://schemas.microsoft.com/office/2019/extlst" xmlns:r="http://schemas.openxmlformats.org/officeDocument/2006/relationships" xmlns:m="http://schemas.openxmlformats.org/officeDocument/2006/math" xmlns:v="urn:schemas-microsoft-com:vml" xmlns:wp14="http://schemas.microsoft.com/office/word/2010/wordprocessingDrawing" xmlns:wp="http://schemas.openxmlformats.org/drawingml/2006/wordprocessingDrawing" xmlns:w10="urn:schemas-microsoft-com:office:word" xmlns:w="http://schemas.openxmlformats.org/wordprocessingml/2006/main" xmlns:w14="http://schemas.microsoft.com/office/word/2010/wordml" xmlns:w15="http://schemas.microsoft.com/office/word/2012/wordml" xmlns:w16cex="http://schemas.microsoft.com/office/word/2018/wordml/cex" xmlns:w16cid="http://schemas.microsoft.com/office/word/2016/wordml/cid" xmlns:w16="http://schemas.microsoft.com/office/word/2018/wordml" xmlns:w16du="http://schemas.microsoft.com/office/word/2023/wordml/word16du" xmlns:w16sdtdh="http://schemas.microsoft.com/office/word/2020/wordml/sdtdatahash" xmlns:w16se="http://schemas.microsoft.com/office/word/2015/wordml/symex" xmlns:wpg="http://schemas.microsoft.com/office/word/2010/wordprocessingGroup" xmlns:wpi="http://schemas.microsoft.com/office/word/2010/wordprocessingInk" xmlns:wne="http://schemas.microsoft.com/office/word/2006/wordml" xmlns:wps="http://schemas.microsoft.com/office/word/2010/wordprocessingShape" mc:Ignorable="w14 w15 w16se w16cid w16 w16cex w16sdtdh wp14">
+<w16cid:commentsIds xmlns:wpc="http://schemas.microsoft.com/office/word/2010/wordprocessingCanvas" xmlns:cx="http://schemas.microsoft.com/office/drawing/2014/chartex" xmlns:cx1="http://schemas.microsoft.com/office/drawing/2015/9/8/chartex" xmlns:cx2="http://schemas.microsoft.com/office/drawing/2015/10/21/chartex" xmlns:cx3="http://schemas.microsoft.com/office/drawing/2016/5/9/chartex" xmlns:cx4="http://schemas.microsoft.com/office/drawing/2016/5/10/chartex" xmlns:cx5="http://schemas.microsoft.com/office/drawing/2016/5/11/chartex" xmlns:cx6="http://schemas.microsoft.com/office/drawing/2016/5/12/chartex" xmlns:cx7="http://schemas.microsoft.com/office/drawing/2016/5/13/chartex" xmlns:cx8="http://schemas.microsoft.com/office/drawing/2016/5/14/chartex" xmlns:mc="http://schemas.openxmlformats.org/markup-compatibility/2006" xmlns:aink="http://schemas.microsoft.com/office/drawing/2016/ink" xmlns:am3d="http://schemas.microsoft.com/office/drawing/2017/model3d" xmlns:o="urn:schemas-microsoft-com:office:office" xmlns:oel="http://schemas.microsoft.com/office/2019/extlst" xmlns:r="http://schemas.openxmlformats.org/officeDocument/2006/relationships" xmlns:m="http://schemas.openxmlformats.org/officeDocument/2006/math" xmlns:v="urn:schemas-microsoft-com:vml" xmlns:wp14="http://schemas.microsoft.com/office/word/2010/wordprocessingDrawing" xmlns:wp="http://schemas.openxmlformats.org/drawingml/2006/wordprocessingDrawing" xmlns:w10="urn:schemas-microsoft-com:office:word" xmlns:w="http://schemas.openxmlformats.org/wordprocessingml/2006/main" xmlns:w14="http://schemas.microsoft.com/office/word/2010/wordml" xmlns:w15="http://schemas.microsoft.com/office/word/2012/wordml" xmlns:w16cex="http://schemas.microsoft.com/office/word/2018/wordml/cex" xmlns:w16cid="http://schemas.microsoft.com/office/word/2016/wordml/cid" xmlns:w16="http://schemas.microsoft.com/office/word/2018/wordml" xmlns:w16sdtdh="http://schemas.microsoft.com/office/word/2020/wordml/sdtdatahash" xmlns:w16se="http://schemas.microsoft.com/office/word/2015/wordml/symex" xmlns:wpg="http://schemas.microsoft.com/office/word/2010/wordprocessingGroup" xmlns:wpi="http://schemas.microsoft.com/office/word/2010/wordprocessingInk" xmlns:wne="http://schemas.microsoft.com/office/word/2006/wordml" xmlns:wps="http://schemas.microsoft.com/office/word/2010/wordprocessingShape" mc:Ignorable="w14 w15 w16se w16cid w16 w16cex w16sdtdh wp14">
   <w16cid:commentId w16cid:paraId="00000076" w16cid:durableId="27D85FC9"/>
   <w16cid:commentId w16cid:paraId="00000077" w16cid:durableId="27D85FCA"/>
   <w16cid:commentId w16cid:paraId="00000075" w16cid:durableId="27D85FCB"/>
@@ -1697,7 +1971,7 @@
 </file>
 
 <file path=word/numbering.xml><?xml version="1.0" encoding="utf-8"?>
-<w:numbering xmlns:wpc="http://schemas.microsoft.com/office/word/2010/wordprocessingCanvas" xmlns:cx="http://schemas.microsoft.com/office/drawing/2014/chartex" xmlns:cx1="http://schemas.microsoft.com/office/drawing/2015/9/8/chartex" xmlns:cx2="http://schemas.microsoft.com/office/drawing/2015/10/21/chartex" xmlns:cx3="http://schemas.microsoft.com/office/drawing/2016/5/9/chartex" xmlns:cx4="http://schemas.microsoft.com/office/drawing/2016/5/10/chartex" xmlns:cx5="http://schemas.microsoft.com/office/drawing/2016/5/11/chartex" xmlns:cx6="http://schemas.microsoft.com/office/drawing/2016/5/12/chartex" xmlns:cx7="http://schemas.microsoft.com/office/drawing/2016/5/13/chartex" xmlns:cx8="http://schemas.microsoft.com/office/drawing/2016/5/14/chartex" xmlns:mc="http://schemas.openxmlformats.org/markup-compatibility/2006" xmlns:aink="http://schemas.microsoft.com/office/drawing/2016/ink" xmlns:am3d="http://schemas.microsoft.com/office/drawing/2017/model3d" xmlns:o="urn:schemas-microsoft-com:office:office" xmlns:oel="http://schemas.microsoft.com/office/2019/extlst" xmlns:r="http://schemas.openxmlformats.org/officeDocument/2006/relationships" xmlns:m="http://schemas.openxmlformats.org/officeDocument/2006/math" xmlns:v="urn:schemas-microsoft-com:vml" xmlns:wp14="http://schemas.microsoft.com/office/word/2010/wordprocessingDrawing" xmlns:wp="http://schemas.openxmlformats.org/drawingml/2006/wordprocessingDrawing" xmlns:w10="urn:schemas-microsoft-com:office:word" xmlns:w="http://schemas.openxmlformats.org/wordprocessingml/2006/main" xmlns:w14="http://schemas.microsoft.com/office/word/2010/wordml" xmlns:w15="http://schemas.microsoft.com/office/word/2012/wordml" xmlns:w16cex="http://schemas.microsoft.com/office/word/2018/wordml/cex" xmlns:w16cid="http://schemas.microsoft.com/office/word/2016/wordml/cid" xmlns:w16="http://schemas.microsoft.com/office/word/2018/wordml" xmlns:w16du="http://schemas.microsoft.com/office/word/2023/wordml/word16du" xmlns:w16sdtdh="http://schemas.microsoft.com/office/word/2020/wordml/sdtdatahash" xmlns:w16se="http://schemas.microsoft.com/office/word/2015/wordml/symex" xmlns:wpg="http://schemas.microsoft.com/office/word/2010/wordprocessingGroup" xmlns:wpi="http://schemas.microsoft.com/office/word/2010/wordprocessingInk" xmlns:wne="http://schemas.microsoft.com/office/word/2006/wordml" xmlns:wps="http://schemas.microsoft.com/office/word/2010/wordprocessingShape" mc:Ignorable="w14 w15 w16se w16cid w16 w16cex w16sdtdh wp14">
+<w:numbering xmlns:wpc="http://schemas.microsoft.com/office/word/2010/wordprocessingCanvas" xmlns:cx="http://schemas.microsoft.com/office/drawing/2014/chartex" xmlns:cx1="http://schemas.microsoft.com/office/drawing/2015/9/8/chartex" xmlns:cx2="http://schemas.microsoft.com/office/drawing/2015/10/21/chartex" xmlns:cx3="http://schemas.microsoft.com/office/drawing/2016/5/9/chartex" xmlns:cx4="http://schemas.microsoft.com/office/drawing/2016/5/10/chartex" xmlns:cx5="http://schemas.microsoft.com/office/drawing/2016/5/11/chartex" xmlns:cx6="http://schemas.microsoft.com/office/drawing/2016/5/12/chartex" xmlns:cx7="http://schemas.microsoft.com/office/drawing/2016/5/13/chartex" xmlns:cx8="http://schemas.microsoft.com/office/drawing/2016/5/14/chartex" xmlns:mc="http://schemas.openxmlformats.org/markup-compatibility/2006" xmlns:aink="http://schemas.microsoft.com/office/drawing/2016/ink" xmlns:am3d="http://schemas.microsoft.com/office/drawing/2017/model3d" xmlns:o="urn:schemas-microsoft-com:office:office" xmlns:oel="http://schemas.microsoft.com/office/2019/extlst" xmlns:r="http://schemas.openxmlformats.org/officeDocument/2006/relationships" xmlns:m="http://schemas.openxmlformats.org/officeDocument/2006/math" xmlns:v="urn:schemas-microsoft-com:vml" xmlns:wp14="http://schemas.microsoft.com/office/word/2010/wordprocessingDrawing" xmlns:wp="http://schemas.openxmlformats.org/drawingml/2006/wordprocessingDrawing" xmlns:w10="urn:schemas-microsoft-com:office:word" xmlns:w="http://schemas.openxmlformats.org/wordprocessingml/2006/main" xmlns:w14="http://schemas.microsoft.com/office/word/2010/wordml" xmlns:w15="http://schemas.microsoft.com/office/word/2012/wordml" xmlns:w16cex="http://schemas.microsoft.com/office/word/2018/wordml/cex" xmlns:w16cid="http://schemas.microsoft.com/office/word/2016/wordml/cid" xmlns:w16="http://schemas.microsoft.com/office/word/2018/wordml" xmlns:w16sdtdh="http://schemas.microsoft.com/office/word/2020/wordml/sdtdatahash" xmlns:w16se="http://schemas.microsoft.com/office/word/2015/wordml/symex" xmlns:wpg="http://schemas.microsoft.com/office/word/2010/wordprocessingGroup" xmlns:wpi="http://schemas.microsoft.com/office/word/2010/wordprocessingInk" xmlns:wne="http://schemas.microsoft.com/office/word/2006/wordml" xmlns:wps="http://schemas.microsoft.com/office/word/2010/wordprocessingShape" mc:Ignorable="w14 w15 w16se w16cid w16 w16cex w16sdtdh wp14">
   <w:abstractNum w:abstractNumId="0" w15:restartNumberingAfterBreak="0">
     <w:nsid w:val="04456A87"/>
     <w:multiLevelType w:val="multilevel"/>
@@ -3323,6 +3597,14 @@
     <w:abstractNumId w:val="8"/>
   </w:num>
 </w:numbering>
+</file>
+
+<file path=word/people.xml><?xml version="1.0" encoding="utf-8"?>
+<w15:people xmlns:wpc="http://schemas.microsoft.com/office/word/2010/wordprocessingCanvas" xmlns:cx="http://schemas.microsoft.com/office/drawing/2014/chartex" xmlns:cx1="http://schemas.microsoft.com/office/drawing/2015/9/8/chartex" xmlns:cx2="http://schemas.microsoft.com/office/drawing/2015/10/21/chartex" xmlns:cx3="http://schemas.microsoft.com/office/drawing/2016/5/9/chartex" xmlns:cx4="http://schemas.microsoft.com/office/drawing/2016/5/10/chartex" xmlns:cx5="http://schemas.microsoft.com/office/drawing/2016/5/11/chartex" xmlns:cx6="http://schemas.microsoft.com/office/drawing/2016/5/12/chartex" xmlns:cx7="http://schemas.microsoft.com/office/drawing/2016/5/13/chartex" xmlns:cx8="http://schemas.microsoft.com/office/drawing/2016/5/14/chartex" xmlns:mc="http://schemas.openxmlformats.org/markup-compatibility/2006" xmlns:aink="http://schemas.microsoft.com/office/drawing/2016/ink" xmlns:am3d="http://schemas.microsoft.com/office/drawing/2017/model3d" xmlns:o="urn:schemas-microsoft-com:office:office" xmlns:oel="http://schemas.microsoft.com/office/2019/extlst" xmlns:r="http://schemas.openxmlformats.org/officeDocument/2006/relationships" xmlns:m="http://schemas.openxmlformats.org/officeDocument/2006/math" xmlns:v="urn:schemas-microsoft-com:vml" xmlns:wp14="http://schemas.microsoft.com/office/word/2010/wordprocessingDrawing" xmlns:wp="http://schemas.openxmlformats.org/drawingml/2006/wordprocessingDrawing" xmlns:w10="urn:schemas-microsoft-com:office:word" xmlns:w="http://schemas.openxmlformats.org/wordprocessingml/2006/main" xmlns:w14="http://schemas.microsoft.com/office/word/2010/wordml" xmlns:w15="http://schemas.microsoft.com/office/word/2012/wordml" xmlns:w16cex="http://schemas.microsoft.com/office/word/2018/wordml/cex" xmlns:w16cid="http://schemas.microsoft.com/office/word/2016/wordml/cid" xmlns:w16="http://schemas.microsoft.com/office/word/2018/wordml" xmlns:w16sdtdh="http://schemas.microsoft.com/office/word/2020/wordml/sdtdatahash" xmlns:w16se="http://schemas.microsoft.com/office/word/2015/wordml/symex" xmlns:wpg="http://schemas.microsoft.com/office/word/2010/wordprocessingGroup" xmlns:wpi="http://schemas.microsoft.com/office/word/2010/wordprocessingInk" xmlns:wne="http://schemas.microsoft.com/office/word/2006/wordml" xmlns:wps="http://schemas.microsoft.com/office/word/2010/wordprocessingShape" mc:Ignorable="w14 w15 w16se w16cid w16 w16cex w16sdtdh wp14">
+  <w15:person w15:author="Steven Frederick">
+    <w15:presenceInfo w15:providerId="Windows Live" w15:userId="3eb5cfea8e8e87a4"/>
+  </w15:person>
+</w15:people>
 </file>
 
 <file path=word/styles.xml><?xml version="1.0" encoding="utf-8"?>

</xml_diff>